<commit_message>
Actualizacion 10/10/2020 12:15 pc
Se agrego el crear un comentario o responder uno
</commit_message>
<xml_diff>
--- a/Proyecto 2020-3.docx
+++ b/Proyecto 2020-3.docx
@@ -449,6 +449,7 @@
       </w:pPr>
       <w:r>
         <w:rPr>
+          <w:color w:val="FF0000"/>
           <w:sz w:val="20"/>
           <w:highlight w:val="yellow"/>
         </w:rPr>
@@ -456,12 +457,14 @@
       </w:r>
       <w:r>
         <w:rPr>
+          <w:color w:val="FF0000"/>
           <w:sz w:val="20"/>
         </w:rPr>
         <w:t xml:space="preserve"> </w:t>
       </w:r>
       <w:r>
         <w:rPr>
+          <w:color w:val="FF0000"/>
           <w:sz w:val="20"/>
           <w:highlight w:val="cyan"/>
         </w:rPr>
@@ -469,6 +472,7 @@
       </w:r>
       <w:r>
         <w:rPr>
+          <w:color w:val="FF0000"/>
           <w:sz w:val="20"/>
         </w:rPr>
         <w:t xml:space="preserve"> y </w:t>
@@ -479,26 +483,37 @@
           <w:sz w:val="20"/>
           <w:highlight w:val="cyan"/>
         </w:rPr>
-        <w:t>también pueden cambiar el ranking de un tema o comentario</w:t>
-      </w:r>
-      <w:r>
-        <w:rPr>
-          <w:color w:val="FF0000"/>
-          <w:sz w:val="20"/>
-        </w:rPr>
-        <w:t xml:space="preserve"> </w:t>
-      </w:r>
-      <w:r>
-        <w:rPr>
-          <w:sz w:val="20"/>
-        </w:rPr>
-        <w:t xml:space="preserve">(independientemente si es propio o fue publicado por un tercero). También </w:t>
-      </w:r>
-      <w:r>
-        <w:rPr>
+        <w:t>ta</w:t>
+      </w:r>
+      <w:r>
+        <w:rPr>
+          <w:color w:val="FF0000"/>
           <w:sz w:val="20"/>
           <w:highlight w:val="cyan"/>
         </w:rPr>
+        <w:t xml:space="preserve">mbién pueden cambiar el ranking de un tema o </w:t>
+      </w:r>
+      <w:r>
+        <w:rPr>
+          <w:color w:val="FF0000"/>
+          <w:sz w:val="20"/>
+          <w:highlight w:val="cyan"/>
+        </w:rPr>
+        <w:t>comentario</w:t>
+      </w:r>
+      <w:r>
+        <w:rPr>
+          <w:color w:val="FF0000"/>
+          <w:sz w:val="20"/>
+        </w:rPr>
+        <w:t xml:space="preserve"> (independientemente si es propio o fue publicado por un tercero). También </w:t>
+      </w:r>
+      <w:r>
+        <w:rPr>
+          <w:color w:val="FF0000"/>
+          <w:sz w:val="20"/>
+          <w:highlight w:val="cyan"/>
+        </w:rPr>
         <w:t>pueden editar y borrar sus propios temas y comentarios</w:t>
       </w:r>
       <w:r>
@@ -506,6 +521,12 @@
           <w:sz w:val="20"/>
         </w:rPr>
         <w:t>.</w:t>
+      </w:r>
+      <w:r>
+        <w:rPr>
+          <w:sz w:val="20"/>
+        </w:rPr>
+        <w:t xml:space="preserve"> (FALTA LA PARTE DE EDITAR TEMAS)</w:t>
       </w:r>
     </w:p>
     <w:p>

</xml_diff>

<commit_message>
13/10/2020 5:26 pm Nuevos cambios implementados
</commit_message>
<xml_diff>
--- a/Proyecto 2020-3.docx
+++ b/Proyecto 2020-3.docx
@@ -621,7 +621,14 @@
         <w:rPr>
           <w:sz w:val="20"/>
         </w:rPr>
-        <w:t xml:space="preserve"> También son los únicos que pueden crear los foros</w:t>
+        <w:t xml:space="preserve"> </w:t>
+      </w:r>
+      <w:r>
+        <w:rPr>
+          <w:color w:val="FF0000"/>
+          <w:sz w:val="20"/>
+        </w:rPr>
+        <w:t>También son los únicos que pueden crear los foros</w:t>
       </w:r>
     </w:p>
     <w:p>

</xml_diff>